<commit_message>
Dokumentáció formázási hibák javítása
</commit_message>
<xml_diff>
--- a/PROJEKTOTLET (Ideiglenes).docx
+++ b/PROJEKTOTLET (Ideiglenes).docx
@@ -399,6 +399,50 @@
     </w:p>
     <w:p>
       <w:pPr>
+        <w:tabs>
+          <w:tab w:val="right" w:leader="dot" w:pos="8789"/>
+        </w:tabs>
+        <w:jc w:val="both"/>
+        <w:rPr>
+          <w:sz w:val="32"/>
+        </w:rPr>
+      </w:pPr>
+    </w:p>
+    <w:p>
+      <w:pPr>
+        <w:tabs>
+          <w:tab w:val="right" w:leader="dot" w:pos="8789"/>
+        </w:tabs>
+        <w:jc w:val="both"/>
+        <w:rPr>
+          <w:sz w:val="32"/>
+        </w:rPr>
+      </w:pPr>
+    </w:p>
+    <w:p>
+      <w:pPr>
+        <w:tabs>
+          <w:tab w:val="right" w:leader="dot" w:pos="8789"/>
+        </w:tabs>
+        <w:jc w:val="both"/>
+        <w:rPr>
+          <w:sz w:val="32"/>
+        </w:rPr>
+      </w:pPr>
+    </w:p>
+    <w:p>
+      <w:pPr>
+        <w:tabs>
+          <w:tab w:val="right" w:leader="dot" w:pos="8789"/>
+        </w:tabs>
+        <w:jc w:val="both"/>
+        <w:rPr>
+          <w:sz w:val="32"/>
+        </w:rPr>
+      </w:pPr>
+    </w:p>
+    <w:p>
+      <w:pPr>
         <w:ind w:firstLine="709"/>
         <w:jc w:val="center"/>
         <w:rPr>
@@ -411,6 +455,7 @@
           <w:b/>
           <w:sz w:val="96"/>
         </w:rPr>
+        <w:lastRenderedPageBreak/>
         <w:t>Követelmények</w:t>
       </w:r>
       <w:r>
@@ -491,7 +536,6 @@
         <w:rPr>
           <w:sz w:val="24"/>
         </w:rPr>
-        <w:lastRenderedPageBreak/>
         <w:t>Kódmegosztó oldalanként 6+ nyilvánosságra hozott kódrészlet és azok megmutatása</w:t>
       </w:r>
     </w:p>
@@ -1159,20 +1203,6 @@
         </w:rPr>
         <w:t>Át méretezés esetén igazodás az ablak méretéhez (Reszponzivitás)</w:t>
       </w:r>
-    </w:p>
-    <w:p>
-      <w:pPr>
-        <w:pStyle w:val="Listaszerbekezds"/>
-        <w:numPr>
-          <w:ilvl w:val="0"/>
-          <w:numId w:val="4"/>
-        </w:numPr>
-        <w:ind w:left="0" w:firstLine="709"/>
-        <w:jc w:val="both"/>
-        <w:rPr>
-          <w:sz w:val="24"/>
-        </w:rPr>
-      </w:pPr>
       <w:bookmarkStart w:id="0" w:name="_GoBack"/>
       <w:bookmarkEnd w:id="0"/>
     </w:p>

</xml_diff>